<commit_message>
Addition of basic summary stats...
...to CountryCodesAndMetrics.xls
</commit_message>
<xml_diff>
--- a/DataStructure.docx
+++ b/DataStructure.docx
@@ -14,7 +14,6 @@
           <w:szCs w:val="24"/>
         </w:rPr>
       </w:pPr>
-      <w:proofErr w:type="spellStart"/>
       <w:r>
         <w:rPr>
           <w:rFonts w:ascii="Arial" w:hAnsi="Arial" w:cs="Arial"/>
@@ -23,18 +22,7 @@
           <w:sz w:val="24"/>
           <w:szCs w:val="24"/>
         </w:rPr>
-        <w:t>Maina</w:t>
-      </w:r>
-      <w:proofErr w:type="spellEnd"/>
-      <w:r>
-        <w:rPr>
-          <w:rFonts w:ascii="Arial" w:hAnsi="Arial" w:cs="Arial"/>
-          <w:b/>
-          <w:bCs/>
-          <w:sz w:val="24"/>
-          <w:szCs w:val="24"/>
-        </w:rPr>
-        <w:t xml:space="preserve"> MB et al. Data on African Neuroscience 2016-2017</w:t>
+        <w:t>Maina MB et al. Data on African Neuroscience 2016-2017</w:t>
       </w:r>
     </w:p>
     <w:p>
@@ -302,6 +290,12 @@
         <w:rPr>
           <w:rFonts w:ascii="Arial" w:hAnsi="Arial" w:cs="Arial"/>
         </w:rPr>
+        <w:t>sAndMetrics</w:t>
+      </w:r>
+      <w:r>
+        <w:rPr>
+          <w:rFonts w:ascii="Arial" w:hAnsi="Arial" w:cs="Arial"/>
+        </w:rPr>
         <w:t>.xls</w:t>
       </w:r>
     </w:p>
@@ -370,19 +364,11 @@
           <w:rFonts w:ascii="Arial" w:hAnsi="Arial" w:cs="Arial"/>
         </w:rPr>
       </w:pPr>
-      <w:proofErr w:type="spellStart"/>
-      <w:r>
-        <w:rPr>
-          <w:rFonts w:ascii="Arial" w:hAnsi="Arial" w:cs="Arial"/>
-        </w:rPr>
-        <w:t>AfricanJournal</w:t>
-      </w:r>
-      <w:proofErr w:type="spellEnd"/>
-      <w:r>
-        <w:rPr>
-          <w:rFonts w:ascii="Arial" w:hAnsi="Arial" w:cs="Arial"/>
-        </w:rPr>
-        <w:t xml:space="preserve"> – Is the publishing journal African-based? (0 no, 1 yes)</w:t>
+      <w:r>
+        <w:rPr>
+          <w:rFonts w:ascii="Arial" w:hAnsi="Arial" w:cs="Arial"/>
+        </w:rPr>
+        <w:t>AfricanJournal – Is the publishing journal African-based? (0 no, 1 yes)</w:t>
       </w:r>
     </w:p>
     <w:p>
@@ -490,19 +476,11 @@
           <w:rFonts w:ascii="Arial" w:hAnsi="Arial" w:cs="Arial"/>
         </w:rPr>
       </w:pPr>
-      <w:proofErr w:type="spellStart"/>
-      <w:r>
-        <w:rPr>
-          <w:rFonts w:ascii="Arial" w:hAnsi="Arial" w:cs="Arial"/>
-        </w:rPr>
-        <w:t>BasicOrClinical</w:t>
-      </w:r>
-      <w:proofErr w:type="spellEnd"/>
-      <w:r>
-        <w:rPr>
-          <w:rFonts w:ascii="Arial" w:hAnsi="Arial" w:cs="Arial"/>
-        </w:rPr>
-        <w:t xml:space="preserve"> – Study was classed as basic research (0) or clinical research (1)</w:t>
+      <w:r>
+        <w:rPr>
+          <w:rFonts w:ascii="Arial" w:hAnsi="Arial" w:cs="Arial"/>
+        </w:rPr>
+        <w:t>BasicOrClinical – Study was classed as basic research (0) or clinical research (1)</w:t>
       </w:r>
     </w:p>
     <w:p>
@@ -518,19 +496,11 @@
           <w:rFonts w:ascii="Arial" w:hAnsi="Arial" w:cs="Arial"/>
         </w:rPr>
       </w:pPr>
-      <w:proofErr w:type="spellStart"/>
-      <w:r>
-        <w:rPr>
-          <w:rFonts w:ascii="Arial" w:hAnsi="Arial" w:cs="Arial"/>
-        </w:rPr>
-        <w:t>AdvMethods</w:t>
-      </w:r>
-      <w:proofErr w:type="spellEnd"/>
-      <w:r>
-        <w:rPr>
-          <w:rFonts w:ascii="Arial" w:hAnsi="Arial" w:cs="Arial"/>
-        </w:rPr>
-        <w:t xml:space="preserve"> – Did study use any “advanced” methods (</w:t>
+      <w:r>
+        <w:rPr>
+          <w:rFonts w:ascii="Arial" w:hAnsi="Arial" w:cs="Arial"/>
+        </w:rPr>
+        <w:t>AdvMethods – Did study use any “advanced” methods (</w:t>
       </w:r>
       <w:r>
         <w:rPr>
@@ -578,19 +548,11 @@
           <w:rFonts w:ascii="Arial" w:hAnsi="Arial" w:cs="Arial"/>
         </w:rPr>
       </w:pPr>
-      <w:proofErr w:type="spellStart"/>
-      <w:r>
-        <w:rPr>
-          <w:rFonts w:ascii="Arial" w:hAnsi="Arial" w:cs="Arial"/>
-        </w:rPr>
-        <w:t>P_Name</w:t>
-      </w:r>
-      <w:proofErr w:type="spellEnd"/>
-      <w:r>
-        <w:rPr>
-          <w:rFonts w:ascii="Arial" w:hAnsi="Arial" w:cs="Arial"/>
-        </w:rPr>
-        <w:t xml:space="preserve"> – name(s) of medicinal plants used, where applicable</w:t>
+      <w:r>
+        <w:rPr>
+          <w:rFonts w:ascii="Arial" w:hAnsi="Arial" w:cs="Arial"/>
+        </w:rPr>
+        <w:t>P_Name – name(s) of medicinal plants used, where applicable</w:t>
       </w:r>
     </w:p>
     <w:p>
@@ -606,33 +568,11 @@
           <w:rFonts w:ascii="Arial" w:hAnsi="Arial" w:cs="Arial"/>
         </w:rPr>
       </w:pPr>
-      <w:proofErr w:type="spellStart"/>
-      <w:r>
-        <w:rPr>
-          <w:rFonts w:ascii="Arial" w:hAnsi="Arial" w:cs="Arial"/>
-        </w:rPr>
-        <w:t>P_Use</w:t>
-      </w:r>
-      <w:proofErr w:type="spellEnd"/>
-      <w:r>
-        <w:rPr>
-          <w:rFonts w:ascii="Arial" w:hAnsi="Arial" w:cs="Arial"/>
-        </w:rPr>
-        <w:t xml:space="preserve"> – tested </w:t>
-      </w:r>
-      <w:proofErr w:type="spellStart"/>
-      <w:r>
-        <w:rPr>
-          <w:rFonts w:ascii="Arial" w:hAnsi="Arial" w:cs="Arial"/>
-        </w:rPr>
-        <w:t>pharmacoactive</w:t>
-      </w:r>
-      <w:proofErr w:type="spellEnd"/>
-      <w:r>
-        <w:rPr>
-          <w:rFonts w:ascii="Arial" w:hAnsi="Arial" w:cs="Arial"/>
-        </w:rPr>
-        <w:t xml:space="preserve"> effect of plants, where applicable</w:t>
+      <w:r>
+        <w:rPr>
+          <w:rFonts w:ascii="Arial" w:hAnsi="Arial" w:cs="Arial"/>
+        </w:rPr>
+        <w:t>P_Use – tested pharmacoactive effect of plants, where applicable</w:t>
       </w:r>
     </w:p>
     <w:p>
@@ -648,19 +588,11 @@
           <w:rFonts w:ascii="Arial" w:hAnsi="Arial" w:cs="Arial"/>
         </w:rPr>
       </w:pPr>
-      <w:proofErr w:type="spellStart"/>
-      <w:r>
-        <w:rPr>
-          <w:rFonts w:ascii="Arial" w:hAnsi="Arial" w:cs="Arial"/>
-        </w:rPr>
-        <w:t>P_Success</w:t>
-      </w:r>
-      <w:proofErr w:type="spellEnd"/>
-      <w:r>
-        <w:rPr>
-          <w:rFonts w:ascii="Arial" w:hAnsi="Arial" w:cs="Arial"/>
-        </w:rPr>
-        <w:t xml:space="preserve"> – Are plant’s effects reported to be verified?</w:t>
+      <w:r>
+        <w:rPr>
+          <w:rFonts w:ascii="Arial" w:hAnsi="Arial" w:cs="Arial"/>
+        </w:rPr>
+        <w:t>P_Success – Are plant’s effects reported to be verified?</w:t>
       </w:r>
     </w:p>
     <w:p>
@@ -676,19 +608,11 @@
           <w:rFonts w:ascii="Arial" w:hAnsi="Arial" w:cs="Arial"/>
         </w:rPr>
       </w:pPr>
-      <w:proofErr w:type="spellStart"/>
-      <w:r>
-        <w:rPr>
-          <w:rFonts w:ascii="Arial" w:hAnsi="Arial" w:cs="Arial"/>
-        </w:rPr>
-        <w:t>N_affiliations</w:t>
-      </w:r>
-      <w:proofErr w:type="spellEnd"/>
-      <w:r>
-        <w:rPr>
-          <w:rFonts w:ascii="Arial" w:hAnsi="Arial" w:cs="Arial"/>
-        </w:rPr>
-        <w:t xml:space="preserve"> – Total number of different affiliations listed amongst authors</w:t>
+      <w:r>
+        <w:rPr>
+          <w:rFonts w:ascii="Arial" w:hAnsi="Arial" w:cs="Arial"/>
+        </w:rPr>
+        <w:t>N_affiliations – Total number of different affiliations listed amongst authors</w:t>
       </w:r>
       <w:r>
         <w:rPr>
@@ -732,19 +656,11 @@
           <w:rFonts w:ascii="Arial" w:hAnsi="Arial" w:cs="Arial"/>
         </w:rPr>
       </w:pPr>
-      <w:proofErr w:type="spellStart"/>
-      <w:r>
-        <w:rPr>
-          <w:rFonts w:ascii="Arial" w:hAnsi="Arial" w:cs="Arial"/>
-        </w:rPr>
-        <w:t>InternationalCollab</w:t>
-      </w:r>
-      <w:proofErr w:type="spellEnd"/>
-      <w:r>
-        <w:rPr>
-          <w:rFonts w:ascii="Arial" w:hAnsi="Arial" w:cs="Arial"/>
-        </w:rPr>
-        <w:t xml:space="preserve"> – Was study result of international collaboration? (0 no, 1 yes)</w:t>
+      <w:r>
+        <w:rPr>
+          <w:rFonts w:ascii="Arial" w:hAnsi="Arial" w:cs="Arial"/>
+        </w:rPr>
+        <w:t>InternationalCollab – Was study result of international collaboration? (0 no, 1 yes)</w:t>
       </w:r>
     </w:p>
     <w:p>
@@ -764,27 +680,25 @@
         <w:rPr>
           <w:rFonts w:ascii="Arial" w:hAnsi="Arial" w:cs="Arial"/>
         </w:rPr>
-        <w:t xml:space="preserve">CC1 – </w:t>
-      </w:r>
-      <w:proofErr w:type="spellStart"/>
-      <w:r>
-        <w:rPr>
-          <w:rFonts w:ascii="Arial" w:hAnsi="Arial" w:cs="Arial"/>
-        </w:rPr>
-        <w:t>CCn</w:t>
-      </w:r>
-      <w:proofErr w:type="spellEnd"/>
-      <w:r>
-        <w:rPr>
-          <w:rFonts w:ascii="Arial" w:hAnsi="Arial" w:cs="Arial"/>
-        </w:rPr>
-        <w:t xml:space="preserve"> – country code(s) of international collaborators</w:t>
-      </w:r>
-      <w:r>
-        <w:rPr>
-          <w:rFonts w:ascii="Arial" w:hAnsi="Arial" w:cs="Arial"/>
-        </w:rPr>
-        <w:t xml:space="preserve"> (see CountryCode.xls)</w:t>
+        <w:t>CC1 – CCn – country code(s) of international collaborators</w:t>
+      </w:r>
+      <w:r>
+        <w:rPr>
+          <w:rFonts w:ascii="Arial" w:hAnsi="Arial" w:cs="Arial"/>
+        </w:rPr>
+        <w:t xml:space="preserve"> (see CountryCode</w:t>
+      </w:r>
+      <w:r>
+        <w:rPr>
+          <w:rFonts w:ascii="Arial" w:hAnsi="Arial" w:cs="Arial"/>
+        </w:rPr>
+        <w:t>sAndMetrics</w:t>
+      </w:r>
+      <w:r>
+        <w:rPr>
+          <w:rFonts w:ascii="Arial" w:hAnsi="Arial" w:cs="Arial"/>
+        </w:rPr>
+        <w:t>.xls)</w:t>
       </w:r>
     </w:p>
     <w:p>
@@ -820,23 +734,27 @@
           <w:i/>
           <w:iCs/>
         </w:rPr>
-        <w:t>CountryCodes.xls:</w:t>
+        <w:t>CountryCodes</w:t>
       </w:r>
       <w:r>
         <w:rPr>
           <w:rFonts w:ascii="Arial" w:hAnsi="Arial" w:cs="Arial"/>
           <w:b/>
           <w:bCs/>
-        </w:rPr>
-        <w:t xml:space="preserve"> </w:t>
+          <w:i/>
+          <w:iCs/>
+        </w:rPr>
+        <w:t>AndMetrics</w:t>
       </w:r>
       <w:r>
         <w:rPr>
           <w:rFonts w:ascii="Arial" w:hAnsi="Arial" w:cs="Arial"/>
           <w:b/>
           <w:bCs/>
-        </w:rPr>
-        <w:t>C</w:t>
+          <w:i/>
+          <w:iCs/>
+        </w:rPr>
+        <w:t>.xls:</w:t>
       </w:r>
       <w:r>
         <w:rPr>
@@ -844,6 +762,22 @@
           <w:b/>
           <w:bCs/>
         </w:rPr>
+        <w:t xml:space="preserve"> </w:t>
+      </w:r>
+      <w:r>
+        <w:rPr>
+          <w:rFonts w:ascii="Arial" w:hAnsi="Arial" w:cs="Arial"/>
+          <w:b/>
+          <w:bCs/>
+        </w:rPr>
+        <w:t>C</w:t>
+      </w:r>
+      <w:r>
+        <w:rPr>
+          <w:rFonts w:ascii="Arial" w:hAnsi="Arial" w:cs="Arial"/>
+          <w:b/>
+          <w:bCs/>
+        </w:rPr>
         <w:t xml:space="preserve">ountry codes as external country-metrics </w:t>
       </w:r>
     </w:p>
@@ -860,19 +794,11 @@
           <w:rFonts w:ascii="Arial" w:hAnsi="Arial" w:cs="Arial"/>
         </w:rPr>
       </w:pPr>
-      <w:proofErr w:type="spellStart"/>
-      <w:r>
-        <w:rPr>
-          <w:rFonts w:ascii="Arial" w:hAnsi="Arial" w:cs="Arial"/>
-        </w:rPr>
-        <w:t>CountryCode</w:t>
-      </w:r>
-      <w:proofErr w:type="spellEnd"/>
-      <w:r>
-        <w:rPr>
-          <w:rFonts w:ascii="Arial" w:hAnsi="Arial" w:cs="Arial"/>
-        </w:rPr>
-        <w:t xml:space="preserve"> – Alphabetically allocated code for each African country (1-52).  </w:t>
+      <w:r>
+        <w:rPr>
+          <w:rFonts w:ascii="Arial" w:hAnsi="Arial" w:cs="Arial"/>
+        </w:rPr>
+        <w:t xml:space="preserve">CountryCode – Alphabetically allocated code for each African country (1-52).  </w:t>
       </w:r>
       <w:r>
         <w:rPr>
@@ -1066,13 +992,8 @@
         <w:rPr>
           <w:rFonts w:ascii="Arial" w:hAnsi="Arial" w:cs="Arial"/>
         </w:rPr>
-        <w:t xml:space="preserve">Researchers </w:t>
-      </w:r>
-      <w:r>
-        <w:rPr>
-          <w:rFonts w:ascii="Arial" w:hAnsi="Arial" w:cs="Arial"/>
-        </w:rPr>
-        <w:t>per million</w:t>
+        <w:lastRenderedPageBreak/>
+        <w:t>Researchers per million</w:t>
       </w:r>
       <w:r>
         <w:rPr>
@@ -1156,7 +1077,6 @@
           <w:rFonts w:ascii="Arial" w:eastAsia="Times New Roman" w:hAnsi="Arial" w:cs="Arial"/>
           <w:lang w:eastAsia="en-GB"/>
         </w:rPr>
-        <w:lastRenderedPageBreak/>
         <w:t>Global peace Index</w:t>
       </w:r>
       <w:r>
@@ -1202,7 +1122,10 @@
         <w:spacing w:after="0" w:line="276" w:lineRule="auto"/>
         <w:jc w:val="both"/>
         <w:rPr>
-          <w:rFonts w:ascii="Arial" w:hAnsi="Arial" w:cs="Arial"/>
+          <w:rStyle w:val="Hyperlink"/>
+          <w:rFonts w:ascii="Arial" w:hAnsi="Arial" w:cs="Arial"/>
+          <w:color w:val="auto"/>
+          <w:u w:val="none"/>
         </w:rPr>
       </w:pPr>
       <w:r>
@@ -1248,6 +1171,182 @@
     <w:p>
       <w:pPr>
         <w:spacing w:after="0" w:line="276" w:lineRule="auto"/>
+        <w:ind w:left="360"/>
+        <w:jc w:val="both"/>
+        <w:rPr>
+          <w:rFonts w:ascii="Arial" w:hAnsi="Arial" w:cs="Arial"/>
+        </w:rPr>
+      </w:pPr>
+    </w:p>
+    <w:p>
+      <w:pPr>
+        <w:spacing w:after="0" w:line="276" w:lineRule="auto"/>
+        <w:ind w:left="360"/>
+        <w:jc w:val="both"/>
+        <w:rPr>
+          <w:rFonts w:ascii="Arial" w:hAnsi="Arial" w:cs="Arial"/>
+        </w:rPr>
+      </w:pPr>
+      <w:r>
+        <w:rPr>
+          <w:rFonts w:ascii="Arial" w:hAnsi="Arial" w:cs="Arial"/>
+        </w:rPr>
+        <w:t>In addition, the table lists basic summary statistics:</w:t>
+      </w:r>
+    </w:p>
+    <w:p>
+      <w:pPr>
+        <w:pStyle w:val="Listenabsatz"/>
+        <w:numPr>
+          <w:ilvl w:val="0"/>
+          <w:numId w:val="7"/>
+        </w:numPr>
+        <w:spacing w:after="0" w:line="276" w:lineRule="auto"/>
+        <w:jc w:val="both"/>
+        <w:rPr>
+          <w:rFonts w:ascii="Arial" w:hAnsi="Arial" w:cs="Arial"/>
+        </w:rPr>
+      </w:pPr>
+      <w:r>
+        <w:rPr>
+          <w:rFonts w:ascii="Arial" w:hAnsi="Arial" w:cs="Arial"/>
+        </w:rPr>
+        <w:t>Total number of papers in dataset</w:t>
+      </w:r>
+    </w:p>
+    <w:p>
+      <w:pPr>
+        <w:pStyle w:val="Listenabsatz"/>
+        <w:numPr>
+          <w:ilvl w:val="0"/>
+          <w:numId w:val="7"/>
+        </w:numPr>
+        <w:spacing w:after="0" w:line="276" w:lineRule="auto"/>
+        <w:jc w:val="both"/>
+        <w:rPr>
+          <w:rFonts w:ascii="Arial" w:hAnsi="Arial" w:cs="Arial"/>
+        </w:rPr>
+      </w:pPr>
+      <w:r>
+        <w:rPr>
+          <w:rFonts w:ascii="Arial" w:hAnsi="Arial" w:cs="Arial"/>
+        </w:rPr>
+        <w:t>Mean number of citations of these papers</w:t>
+      </w:r>
+    </w:p>
+    <w:p>
+      <w:pPr>
+        <w:pStyle w:val="Listenabsatz"/>
+        <w:numPr>
+          <w:ilvl w:val="0"/>
+          <w:numId w:val="7"/>
+        </w:numPr>
+        <w:spacing w:after="0" w:line="276" w:lineRule="auto"/>
+        <w:jc w:val="both"/>
+        <w:rPr>
+          <w:rFonts w:ascii="Arial" w:hAnsi="Arial" w:cs="Arial"/>
+        </w:rPr>
+      </w:pPr>
+      <w:r>
+        <w:rPr>
+          <w:rFonts w:ascii="Arial" w:hAnsi="Arial" w:cs="Arial"/>
+        </w:rPr>
+        <w:t>Mean Impact of journals where these papers are published</w:t>
+      </w:r>
+    </w:p>
+    <w:p>
+      <w:pPr>
+        <w:pStyle w:val="Listenabsatz"/>
+        <w:numPr>
+          <w:ilvl w:val="0"/>
+          <w:numId w:val="7"/>
+        </w:numPr>
+        <w:spacing w:after="0" w:line="276" w:lineRule="auto"/>
+        <w:jc w:val="both"/>
+        <w:rPr>
+          <w:rFonts w:ascii="Arial" w:hAnsi="Arial" w:cs="Arial"/>
+        </w:rPr>
+      </w:pPr>
+      <w:r>
+        <w:rPr>
+          <w:rFonts w:ascii="Arial" w:hAnsi="Arial" w:cs="Arial"/>
+        </w:rPr>
+        <w:t>Fraction of papers that used “advanced” techniques (Methods) (0:1)</w:t>
+      </w:r>
+    </w:p>
+    <w:p>
+      <w:pPr>
+        <w:pStyle w:val="Listenabsatz"/>
+        <w:numPr>
+          <w:ilvl w:val="0"/>
+          <w:numId w:val="7"/>
+        </w:numPr>
+        <w:spacing w:after="0" w:line="276" w:lineRule="auto"/>
+        <w:jc w:val="both"/>
+        <w:rPr>
+          <w:rFonts w:ascii="Arial" w:hAnsi="Arial" w:cs="Arial"/>
+        </w:rPr>
+      </w:pPr>
+      <w:r>
+        <w:rPr>
+          <w:rFonts w:ascii="Arial" w:hAnsi="Arial" w:cs="Arial"/>
+        </w:rPr>
+        <w:t>Fraction of papers that used Genetic models (0:1)</w:t>
+      </w:r>
+    </w:p>
+    <w:p>
+      <w:pPr>
+        <w:pStyle w:val="Listenabsatz"/>
+        <w:numPr>
+          <w:ilvl w:val="0"/>
+          <w:numId w:val="7"/>
+        </w:numPr>
+        <w:spacing w:after="0" w:line="276" w:lineRule="auto"/>
+        <w:jc w:val="both"/>
+        <w:rPr>
+          <w:rFonts w:ascii="Arial" w:hAnsi="Arial" w:cs="Arial"/>
+        </w:rPr>
+      </w:pPr>
+      <w:r>
+        <w:rPr>
+          <w:rFonts w:ascii="Arial" w:hAnsi="Arial" w:cs="Arial"/>
+        </w:rPr>
+        <w:t>Fraction of papers that used medicinal plants (0:1)</w:t>
+      </w:r>
+    </w:p>
+    <w:p>
+      <w:pPr>
+        <w:pStyle w:val="Listenabsatz"/>
+        <w:numPr>
+          <w:ilvl w:val="0"/>
+          <w:numId w:val="7"/>
+        </w:numPr>
+        <w:spacing w:after="0" w:line="276" w:lineRule="auto"/>
+        <w:jc w:val="both"/>
+        <w:rPr>
+          <w:rFonts w:ascii="Arial" w:hAnsi="Arial" w:cs="Arial"/>
+        </w:rPr>
+      </w:pPr>
+      <w:r>
+        <w:rPr>
+          <w:rFonts w:ascii="Arial" w:hAnsi="Arial" w:cs="Arial"/>
+        </w:rPr>
+        <w:t>Fraction of papers (0:1) allocated to research topics 1-9 (see “TopicCodes.xls”)</w:t>
+      </w:r>
+    </w:p>
+    <w:p>
+      <w:pPr>
+        <w:pStyle w:val="Listenabsatz"/>
+        <w:spacing w:after="0" w:line="276" w:lineRule="auto"/>
+        <w:jc w:val="both"/>
+        <w:rPr>
+          <w:rFonts w:ascii="Arial" w:hAnsi="Arial" w:cs="Arial"/>
+        </w:rPr>
+      </w:pPr>
+    </w:p>
+    <w:p>
+      <w:pPr>
+        <w:spacing w:after="0" w:line="276" w:lineRule="auto"/>
         <w:jc w:val="both"/>
         <w:rPr>
           <w:rFonts w:ascii="Arial" w:hAnsi="Arial" w:cs="Arial"/>
@@ -1388,19 +1487,11 @@
           <w:rFonts w:ascii="Arial" w:hAnsi="Arial" w:cs="Arial"/>
         </w:rPr>
       </w:pPr>
-      <w:proofErr w:type="spellStart"/>
-      <w:r>
-        <w:rPr>
-          <w:rFonts w:ascii="Arial" w:hAnsi="Arial" w:cs="Arial"/>
-        </w:rPr>
-        <w:t>LocalFund</w:t>
-      </w:r>
-      <w:proofErr w:type="spellEnd"/>
-      <w:r>
-        <w:rPr>
-          <w:rFonts w:ascii="Arial" w:hAnsi="Arial" w:cs="Arial"/>
-        </w:rPr>
-        <w:t xml:space="preserve"> – Did the study declare domestic funding? (0 no, 1 yes)</w:t>
+      <w:r>
+        <w:rPr>
+          <w:rFonts w:ascii="Arial" w:hAnsi="Arial" w:cs="Arial"/>
+        </w:rPr>
+        <w:t>LocalFund – Did the study declare domestic funding? (0 no, 1 yes)</w:t>
       </w:r>
     </w:p>
     <w:p>
@@ -1416,19 +1507,11 @@
           <w:rFonts w:ascii="Arial" w:hAnsi="Arial" w:cs="Arial"/>
         </w:rPr>
       </w:pPr>
-      <w:proofErr w:type="spellStart"/>
-      <w:r>
-        <w:rPr>
-          <w:rFonts w:ascii="Arial" w:hAnsi="Arial" w:cs="Arial"/>
-        </w:rPr>
-        <w:t>InternationalFund</w:t>
-      </w:r>
-      <w:proofErr w:type="spellEnd"/>
-      <w:r>
-        <w:rPr>
-          <w:rFonts w:ascii="Arial" w:hAnsi="Arial" w:cs="Arial"/>
-        </w:rPr>
-        <w:t xml:space="preserve"> – Did the study declare international funding (0 no, 1 yes)</w:t>
+      <w:r>
+        <w:rPr>
+          <w:rFonts w:ascii="Arial" w:hAnsi="Arial" w:cs="Arial"/>
+        </w:rPr>
+        <w:t>InternationalFund – Did the study declare international funding (0 no, 1 yes)</w:t>
       </w:r>
     </w:p>
     <w:p>
@@ -1532,19 +1615,11 @@
           <w:iCs/>
         </w:rPr>
       </w:pPr>
-      <w:proofErr w:type="spellStart"/>
-      <w:r>
-        <w:rPr>
-          <w:rFonts w:ascii="Arial" w:hAnsi="Arial" w:cs="Arial"/>
-        </w:rPr>
-        <w:t>FundingCode</w:t>
-      </w:r>
-      <w:proofErr w:type="spellEnd"/>
-      <w:r>
-        <w:rPr>
-          <w:rFonts w:ascii="Arial" w:hAnsi="Arial" w:cs="Arial"/>
-        </w:rPr>
-        <w:t xml:space="preserve"> – Two-part code, with part one denoting the funder’s country, and part two denoting an index of funders within that country. </w:t>
+      <w:r>
+        <w:rPr>
+          <w:rFonts w:ascii="Arial" w:hAnsi="Arial" w:cs="Arial"/>
+        </w:rPr>
+        <w:t xml:space="preserve">FundingCode – Two-part code, with part one denoting the funder’s country, and part two denoting an index of funders within that country. </w:t>
       </w:r>
       <w:r>
         <w:rPr>
@@ -1592,7 +1667,23 @@
           <w:i/>
           <w:iCs/>
         </w:rPr>
-        <w:t>. For country lookups, see CountryCodes.xls</w:t>
+        <w:t>. For country lookups, see CountryCodes</w:t>
+      </w:r>
+      <w:r>
+        <w:rPr>
+          <w:rFonts w:ascii="Arial" w:hAnsi="Arial" w:cs="Arial"/>
+          <w:i/>
+          <w:iCs/>
+        </w:rPr>
+        <w:t>AndMetrics</w:t>
+      </w:r>
+      <w:r>
+        <w:rPr>
+          <w:rFonts w:ascii="Arial" w:hAnsi="Arial" w:cs="Arial"/>
+          <w:i/>
+          <w:iCs/>
+        </w:rPr>
+        <w:t>.xls</w:t>
       </w:r>
     </w:p>
     <w:p>
@@ -1726,6 +1817,119 @@
 <file path=word/numbering.xml><?xml version="1.0" encoding="utf-8"?>
 <w:numbering xmlns:wpc="http://schemas.microsoft.com/office/word/2010/wordprocessingCanvas" xmlns:cx="http://schemas.microsoft.com/office/drawing/2014/chartex" xmlns:cx1="http://schemas.microsoft.com/office/drawing/2015/9/8/chartex" xmlns:cx2="http://schemas.microsoft.com/office/drawing/2015/10/21/chartex" xmlns:cx3="http://schemas.microsoft.com/office/drawing/2016/5/9/chartex" xmlns:cx4="http://schemas.microsoft.com/office/drawing/2016/5/10/chartex" xmlns:cx5="http://schemas.microsoft.com/office/drawing/2016/5/11/chartex" xmlns:cx6="http://schemas.microsoft.com/office/drawing/2016/5/12/chartex" xmlns:cx7="http://schemas.microsoft.com/office/drawing/2016/5/13/chartex" xmlns:cx8="http://schemas.microsoft.com/office/drawing/2016/5/14/chartex" xmlns:mc="http://schemas.openxmlformats.org/markup-compatibility/2006" xmlns:aink="http://schemas.microsoft.com/office/drawing/2016/ink" xmlns:am3d="http://schemas.microsoft.com/office/drawing/2017/model3d" xmlns:o="urn:schemas-microsoft-com:office:office" xmlns:r="http://schemas.openxmlformats.org/officeDocument/2006/relationships" xmlns:m="http://schemas.openxmlformats.org/officeDocument/2006/math" xmlns:v="urn:schemas-microsoft-com:vml" xmlns:wp14="http://schemas.microsoft.com/office/word/2010/wordprocessingDrawing" xmlns:wp="http://schemas.openxmlformats.org/drawingml/2006/wordprocessingDrawing" xmlns:w10="urn:schemas-microsoft-com:office:word" xmlns:w="http://schemas.openxmlformats.org/wordprocessingml/2006/main" xmlns:w14="http://schemas.microsoft.com/office/word/2010/wordml" xmlns:w15="http://schemas.microsoft.com/office/word/2012/wordml" xmlns:w16cex="http://schemas.microsoft.com/office/word/2018/wordml/cex" xmlns:w16cid="http://schemas.microsoft.com/office/word/2016/wordml/cid" xmlns:w16="http://schemas.microsoft.com/office/word/2018/wordml" xmlns:w16se="http://schemas.microsoft.com/office/word/2015/wordml/symex" xmlns:wpg="http://schemas.microsoft.com/office/word/2010/wordprocessingGroup" xmlns:wpi="http://schemas.microsoft.com/office/word/2010/wordprocessingInk" xmlns:wne="http://schemas.microsoft.com/office/word/2006/wordml" xmlns:wps="http://schemas.microsoft.com/office/word/2010/wordprocessingShape" mc:Ignorable="w14 w15 w16se w16cid w16 w16cex wp14">
   <w:abstractNum w:abstractNumId="0" w15:restartNumberingAfterBreak="0">
+    <w:nsid w:val="05984878"/>
+    <w:multiLevelType w:val="hybridMultilevel"/>
+    <w:tmpl w:val="F11437DA"/>
+    <w:lvl w:ilvl="0" w:tplc="08090001">
+      <w:start w:val="1"/>
+      <w:numFmt w:val="bullet"/>
+      <w:lvlText w:val=""/>
+      <w:lvlJc w:val="left"/>
+      <w:pPr>
+        <w:ind w:left="720" w:hanging="360"/>
+      </w:pPr>
+      <w:rPr>
+        <w:rFonts w:ascii="Symbol" w:hAnsi="Symbol" w:hint="default"/>
+      </w:rPr>
+    </w:lvl>
+    <w:lvl w:ilvl="1" w:tplc="08090003" w:tentative="1">
+      <w:start w:val="1"/>
+      <w:numFmt w:val="bullet"/>
+      <w:lvlText w:val="o"/>
+      <w:lvlJc w:val="left"/>
+      <w:pPr>
+        <w:ind w:left="1440" w:hanging="360"/>
+      </w:pPr>
+      <w:rPr>
+        <w:rFonts w:ascii="Courier New" w:hAnsi="Courier New" w:cs="Courier New" w:hint="default"/>
+      </w:rPr>
+    </w:lvl>
+    <w:lvl w:ilvl="2" w:tplc="08090005" w:tentative="1">
+      <w:start w:val="1"/>
+      <w:numFmt w:val="bullet"/>
+      <w:lvlText w:val=""/>
+      <w:lvlJc w:val="left"/>
+      <w:pPr>
+        <w:ind w:left="2160" w:hanging="360"/>
+      </w:pPr>
+      <w:rPr>
+        <w:rFonts w:ascii="Wingdings" w:hAnsi="Wingdings" w:hint="default"/>
+      </w:rPr>
+    </w:lvl>
+    <w:lvl w:ilvl="3" w:tplc="08090001" w:tentative="1">
+      <w:start w:val="1"/>
+      <w:numFmt w:val="bullet"/>
+      <w:lvlText w:val=""/>
+      <w:lvlJc w:val="left"/>
+      <w:pPr>
+        <w:ind w:left="2880" w:hanging="360"/>
+      </w:pPr>
+      <w:rPr>
+        <w:rFonts w:ascii="Symbol" w:hAnsi="Symbol" w:hint="default"/>
+      </w:rPr>
+    </w:lvl>
+    <w:lvl w:ilvl="4" w:tplc="08090003" w:tentative="1">
+      <w:start w:val="1"/>
+      <w:numFmt w:val="bullet"/>
+      <w:lvlText w:val="o"/>
+      <w:lvlJc w:val="left"/>
+      <w:pPr>
+        <w:ind w:left="3600" w:hanging="360"/>
+      </w:pPr>
+      <w:rPr>
+        <w:rFonts w:ascii="Courier New" w:hAnsi="Courier New" w:cs="Courier New" w:hint="default"/>
+      </w:rPr>
+    </w:lvl>
+    <w:lvl w:ilvl="5" w:tplc="08090005" w:tentative="1">
+      <w:start w:val="1"/>
+      <w:numFmt w:val="bullet"/>
+      <w:lvlText w:val=""/>
+      <w:lvlJc w:val="left"/>
+      <w:pPr>
+        <w:ind w:left="4320" w:hanging="360"/>
+      </w:pPr>
+      <w:rPr>
+        <w:rFonts w:ascii="Wingdings" w:hAnsi="Wingdings" w:hint="default"/>
+      </w:rPr>
+    </w:lvl>
+    <w:lvl w:ilvl="6" w:tplc="08090001" w:tentative="1">
+      <w:start w:val="1"/>
+      <w:numFmt w:val="bullet"/>
+      <w:lvlText w:val=""/>
+      <w:lvlJc w:val="left"/>
+      <w:pPr>
+        <w:ind w:left="5040" w:hanging="360"/>
+      </w:pPr>
+      <w:rPr>
+        <w:rFonts w:ascii="Symbol" w:hAnsi="Symbol" w:hint="default"/>
+      </w:rPr>
+    </w:lvl>
+    <w:lvl w:ilvl="7" w:tplc="08090003" w:tentative="1">
+      <w:start w:val="1"/>
+      <w:numFmt w:val="bullet"/>
+      <w:lvlText w:val="o"/>
+      <w:lvlJc w:val="left"/>
+      <w:pPr>
+        <w:ind w:left="5760" w:hanging="360"/>
+      </w:pPr>
+      <w:rPr>
+        <w:rFonts w:ascii="Courier New" w:hAnsi="Courier New" w:cs="Courier New" w:hint="default"/>
+      </w:rPr>
+    </w:lvl>
+    <w:lvl w:ilvl="8" w:tplc="08090005" w:tentative="1">
+      <w:start w:val="1"/>
+      <w:numFmt w:val="bullet"/>
+      <w:lvlText w:val=""/>
+      <w:lvlJc w:val="left"/>
+      <w:pPr>
+        <w:ind w:left="6480" w:hanging="360"/>
+      </w:pPr>
+      <w:rPr>
+        <w:rFonts w:ascii="Wingdings" w:hAnsi="Wingdings" w:hint="default"/>
+      </w:rPr>
+    </w:lvl>
+  </w:abstractNum>
+  <w:abstractNum w:abstractNumId="1" w15:restartNumberingAfterBreak="0">
     <w:nsid w:val="06DA1BFA"/>
     <w:multiLevelType w:val="hybridMultilevel"/>
     <w:tmpl w:val="1C58A36E"/>
@@ -1838,7 +2042,7 @@
       </w:rPr>
     </w:lvl>
   </w:abstractNum>
-  <w:abstractNum w:abstractNumId="1" w15:restartNumberingAfterBreak="0">
+  <w:abstractNum w:abstractNumId="2" w15:restartNumberingAfterBreak="0">
     <w:nsid w:val="12BB3E5B"/>
     <w:multiLevelType w:val="hybridMultilevel"/>
     <w:tmpl w:val="257A2240"/>
@@ -1950,7 +2154,7 @@
       </w:rPr>
     </w:lvl>
   </w:abstractNum>
-  <w:abstractNum w:abstractNumId="2" w15:restartNumberingAfterBreak="0">
+  <w:abstractNum w:abstractNumId="3" w15:restartNumberingAfterBreak="0">
     <w:nsid w:val="4E067E8A"/>
     <w:multiLevelType w:val="hybridMultilevel"/>
     <w:tmpl w:val="9E8E1692"/>
@@ -2063,7 +2267,7 @@
       </w:rPr>
     </w:lvl>
   </w:abstractNum>
-  <w:abstractNum w:abstractNumId="3" w15:restartNumberingAfterBreak="0">
+  <w:abstractNum w:abstractNumId="4" w15:restartNumberingAfterBreak="0">
     <w:nsid w:val="70774C1E"/>
     <w:multiLevelType w:val="hybridMultilevel"/>
     <w:tmpl w:val="530673D2"/>
@@ -2176,7 +2380,7 @@
       </w:rPr>
     </w:lvl>
   </w:abstractNum>
-  <w:abstractNum w:abstractNumId="4" w15:restartNumberingAfterBreak="0">
+  <w:abstractNum w:abstractNumId="5" w15:restartNumberingAfterBreak="0">
     <w:nsid w:val="75DE298D"/>
     <w:multiLevelType w:val="hybridMultilevel"/>
     <w:tmpl w:val="7F46325A"/>
@@ -2265,7 +2469,7 @@
       </w:pPr>
     </w:lvl>
   </w:abstractNum>
-  <w:abstractNum w:abstractNumId="5" w15:restartNumberingAfterBreak="0">
+  <w:abstractNum w:abstractNumId="6" w15:restartNumberingAfterBreak="0">
     <w:nsid w:val="79B86DAD"/>
     <w:multiLevelType w:val="hybridMultilevel"/>
     <w:tmpl w:val="8A9620F2"/>
@@ -2379,22 +2583,25 @@
     </w:lvl>
   </w:abstractNum>
   <w:num w:numId="1">
+    <w:abstractNumId w:val="2"/>
+  </w:num>
+  <w:num w:numId="2">
+    <w:abstractNumId w:val="5"/>
+  </w:num>
+  <w:num w:numId="3">
+    <w:abstractNumId w:val="4"/>
+  </w:num>
+  <w:num w:numId="4">
+    <w:abstractNumId w:val="3"/>
+  </w:num>
+  <w:num w:numId="5">
     <w:abstractNumId w:val="1"/>
   </w:num>
-  <w:num w:numId="2">
-    <w:abstractNumId w:val="4"/>
+  <w:num w:numId="6">
+    <w:abstractNumId w:val="6"/>
   </w:num>
-  <w:num w:numId="3">
-    <w:abstractNumId w:val="3"/>
-  </w:num>
-  <w:num w:numId="4">
-    <w:abstractNumId w:val="2"/>
-  </w:num>
-  <w:num w:numId="5">
+  <w:num w:numId="7">
     <w:abstractNumId w:val="0"/>
-  </w:num>
-  <w:num w:numId="6">
-    <w:abstractNumId w:val="5"/>
   </w:num>
 </w:numbering>
 </file>

</xml_diff>